<commit_message>
Update Aprendizados Desafio 10.docx
</commit_message>
<xml_diff>
--- a/D10-corrigido/Desafio10/Aprendizados Desafio 10.docx
+++ b/D10-corrigido/Desafio10/Aprendizados Desafio 10.docx
@@ -765,39 +765,7 @@
           <w:sz w:val="32"/>
           <w:szCs w:val="32"/>
         </w:rPr>
-        <w:t>” colocar o caminho da fonte (se ela estiver dentro de uma pasta, usar</w:t>
-      </w:r>
-      <w:proofErr w:type="gramStart"/>
-      <w:r>
-        <w:rPr>
-          <w:sz w:val="32"/>
-          <w:szCs w:val="32"/>
-        </w:rPr>
-        <w:t xml:space="preserve"> ..</w:t>
-      </w:r>
-      <w:proofErr w:type="gramEnd"/>
-      <w:r>
-        <w:rPr>
-          <w:sz w:val="32"/>
-          <w:szCs w:val="32"/>
-        </w:rPr>
-        <w:t xml:space="preserve">/ para que consiga acessar. Usando esse código possibilita voltar uma </w:t>
-      </w:r>
-      <w:proofErr w:type="spellStart"/>
-      <w:r>
-        <w:rPr>
-          <w:sz w:val="32"/>
-          <w:szCs w:val="32"/>
-        </w:rPr>
-        <w:t>pagina</w:t>
-      </w:r>
-      <w:proofErr w:type="spellEnd"/>
-      <w:r>
-        <w:rPr>
-          <w:sz w:val="32"/>
-          <w:szCs w:val="32"/>
-        </w:rPr>
-        <w:t>)</w:t>
+        <w:t>” colocar o caminho da fonte (se ela estiver dentro de uma pasta, usar ../ para que consiga acessar. Usando esse código possibilita voltar uma pagina)</w:t>
       </w:r>
     </w:p>
     <w:p>
@@ -837,25 +805,8 @@
           <w:sz w:val="32"/>
           <w:szCs w:val="32"/>
         </w:rPr>
-        <w:t>do arquivo de fonte, se for .</w:t>
-      </w:r>
-      <w:proofErr w:type="spellStart"/>
-      <w:r>
-        <w:rPr>
-          <w:sz w:val="32"/>
-          <w:szCs w:val="32"/>
-        </w:rPr>
-        <w:t>otf</w:t>
-      </w:r>
-      <w:proofErr w:type="spellEnd"/>
-      <w:r>
-        <w:rPr>
-          <w:sz w:val="32"/>
-          <w:szCs w:val="32"/>
-        </w:rPr>
-        <w:t xml:space="preserve"> então preencher com “</w:t>
-      </w:r>
-      <w:proofErr w:type="spellStart"/>
+        <w:t>do arquivo de fonte, se for .otf então preencher com “</w:t>
+      </w:r>
       <w:r>
         <w:rPr>
           <w:b/>
@@ -865,7 +816,6 @@
         </w:rPr>
         <w:t>opentype</w:t>
       </w:r>
-      <w:proofErr w:type="spellEnd"/>
       <w:r>
         <w:rPr>
           <w:sz w:val="32"/>
@@ -973,19 +923,7 @@
           <w:sz w:val="32"/>
           <w:szCs w:val="32"/>
         </w:rPr>
-        <w:t>[CSS</w:t>
-      </w:r>
-      <w:proofErr w:type="gramStart"/>
-      <w:r>
-        <w:rPr>
-          <w:b/>
-          <w:bCs/>
-          <w:i/>
-          <w:iCs/>
-          <w:sz w:val="32"/>
-          <w:szCs w:val="32"/>
-        </w:rPr>
-        <w:t>]</w:t>
+        <w:t>[CSS]</w:t>
       </w:r>
       <w:r>
         <w:rPr>
@@ -1001,73 +939,24 @@
           <w:sz w:val="32"/>
           <w:szCs w:val="32"/>
         </w:rPr>
-        <w:t>Usar</w:t>
-      </w:r>
-      <w:proofErr w:type="gramEnd"/>
-      <w:r>
-        <w:rPr>
-          <w:sz w:val="32"/>
-          <w:szCs w:val="32"/>
-        </w:rPr>
-        <w:t xml:space="preserve"> o Max-</w:t>
-      </w:r>
-      <w:proofErr w:type="spellStart"/>
-      <w:r>
-        <w:rPr>
-          <w:sz w:val="32"/>
-          <w:szCs w:val="32"/>
-        </w:rPr>
-        <w:t>Width</w:t>
-      </w:r>
-      <w:proofErr w:type="spellEnd"/>
-      <w:r>
-        <w:rPr>
-          <w:sz w:val="32"/>
-          <w:szCs w:val="32"/>
-        </w:rPr>
-        <w:t xml:space="preserve"> e Min-</w:t>
-      </w:r>
-      <w:proofErr w:type="spellStart"/>
-      <w:r>
-        <w:rPr>
-          <w:sz w:val="32"/>
-          <w:szCs w:val="32"/>
-        </w:rPr>
-        <w:t>Width</w:t>
-      </w:r>
-      <w:proofErr w:type="spellEnd"/>
-      <w:r>
-        <w:rPr>
-          <w:sz w:val="32"/>
-          <w:szCs w:val="32"/>
-        </w:rPr>
-        <w:t xml:space="preserve"> para criar uma largura responsiva, fazendo assim o conteúdo não quebra.</w:t>
-      </w:r>
-    </w:p>
-    <w:p>
-      <w:pPr>
-        <w:spacing w:before="100" w:beforeAutospacing="1" w:after="0" w:line="240" w:lineRule="auto"/>
-        <w:jc w:val="both"/>
-        <w:rPr>
-          <w:sz w:val="32"/>
-          <w:szCs w:val="32"/>
-        </w:rPr>
-      </w:pPr>
-      <w:proofErr w:type="spellStart"/>
-      <w:r>
-        <w:rPr>
-          <w:sz w:val="32"/>
-          <w:szCs w:val="32"/>
-        </w:rPr>
-        <w:t>Obs</w:t>
-      </w:r>
-      <w:proofErr w:type="spellEnd"/>
-      <w:r>
-        <w:rPr>
-          <w:sz w:val="32"/>
-          <w:szCs w:val="32"/>
-        </w:rPr>
-        <w:t xml:space="preserve">: </w:t>
+        <w:t>Usar o Max-Width e Min-Width para criar uma largura responsiva, fazendo assim o conteúdo não quebra.</w:t>
+      </w:r>
+    </w:p>
+    <w:p>
+      <w:pPr>
+        <w:spacing w:before="100" w:beforeAutospacing="1" w:after="0" w:line="240" w:lineRule="auto"/>
+        <w:jc w:val="both"/>
+        <w:rPr>
+          <w:sz w:val="32"/>
+          <w:szCs w:val="32"/>
+        </w:rPr>
+      </w:pPr>
+      <w:r>
+        <w:rPr>
+          <w:sz w:val="32"/>
+          <w:szCs w:val="32"/>
+        </w:rPr>
+        <w:t xml:space="preserve">Obs: </w:t>
       </w:r>
       <w:r>
         <w:rPr>
@@ -1094,35 +983,18 @@
           <w:sz w:val="32"/>
           <w:szCs w:val="32"/>
         </w:rPr>
-        <w:t>é um padrão bom para usar em Min-</w:t>
-      </w:r>
-      <w:proofErr w:type="spellStart"/>
-      <w:r>
-        <w:rPr>
-          <w:sz w:val="32"/>
-          <w:szCs w:val="32"/>
-        </w:rPr>
-        <w:t>Width</w:t>
-      </w:r>
-      <w:proofErr w:type="spellEnd"/>
-      <w:r>
-        <w:rPr>
-          <w:sz w:val="32"/>
-          <w:szCs w:val="32"/>
-        </w:rPr>
-        <w:t xml:space="preserve"> pois é uma largura presente em celulares com tela pequena</w:t>
-      </w:r>
-    </w:p>
-    <w:p>
-      <w:pPr>
-        <w:spacing w:before="100" w:beforeAutospacing="1" w:after="0" w:line="240" w:lineRule="auto"/>
-        <w:jc w:val="both"/>
-        <w:rPr>
-          <w:sz w:val="32"/>
-          <w:szCs w:val="32"/>
-        </w:rPr>
-      </w:pPr>
-      <w:proofErr w:type="gramStart"/>
+        <w:t>é um padrão bom para usar em Min-Width pois é uma largura presente em celulares com tela pequena</w:t>
+      </w:r>
+    </w:p>
+    <w:p>
+      <w:pPr>
+        <w:spacing w:before="100" w:beforeAutospacing="1" w:after="0" w:line="240" w:lineRule="auto"/>
+        <w:jc w:val="both"/>
+        <w:rPr>
+          <w:sz w:val="32"/>
+          <w:szCs w:val="32"/>
+        </w:rPr>
+      </w:pPr>
       <w:r>
         <w:rPr>
           <w:b/>
@@ -1141,64 +1013,14 @@
           <w:sz w:val="32"/>
           <w:szCs w:val="32"/>
         </w:rPr>
-        <w:t>[</w:t>
-      </w:r>
-      <w:proofErr w:type="gramEnd"/>
-      <w:r>
-        <w:rPr>
-          <w:b/>
-          <w:bCs/>
-          <w:i/>
-          <w:iCs/>
-          <w:sz w:val="32"/>
-          <w:szCs w:val="32"/>
-        </w:rPr>
-        <w:t>CSS</w:t>
-      </w:r>
-      <w:r>
-        <w:rPr>
-          <w:b/>
-          <w:bCs/>
-          <w:i/>
-          <w:iCs/>
-          <w:sz w:val="32"/>
-          <w:szCs w:val="32"/>
-        </w:rPr>
-        <w:t xml:space="preserve"> e HTML</w:t>
-      </w:r>
-      <w:r>
-        <w:rPr>
-          <w:b/>
-          <w:bCs/>
-          <w:i/>
-          <w:iCs/>
-          <w:sz w:val="32"/>
-          <w:szCs w:val="32"/>
-        </w:rPr>
-        <w:t>]</w:t>
-      </w:r>
-      <w:r>
-        <w:rPr>
-          <w:sz w:val="32"/>
-          <w:szCs w:val="32"/>
-        </w:rPr>
-        <w:t xml:space="preserve"> Usar o </w:t>
-      </w:r>
-      <w:proofErr w:type="spellStart"/>
-      <w:r>
-        <w:rPr>
-          <w:sz w:val="32"/>
-          <w:szCs w:val="32"/>
-        </w:rPr>
-        <w:t>Width</w:t>
-      </w:r>
-      <w:proofErr w:type="spellEnd"/>
-      <w:r>
-        <w:rPr>
-          <w:sz w:val="32"/>
-          <w:szCs w:val="32"/>
-        </w:rPr>
-        <w:t xml:space="preserve"> em 100% para imagens ajuda também a resolver problemas de responsividade. O mais recomendado é usar o </w:t>
+        <w:t>[CSS e HTML]</w:t>
+      </w:r>
+      <w:r>
+        <w:rPr>
+          <w:sz w:val="32"/>
+          <w:szCs w:val="32"/>
+        </w:rPr>
+        <w:t xml:space="preserve"> Usar o Width em 100% para imagens ajuda também a resolver problemas de responsividade. O mais recomendado é usar o </w:t>
       </w:r>
       <w:r>
         <w:rPr>
@@ -1223,27 +1045,7 @@
           <w:sz w:val="32"/>
           <w:szCs w:val="32"/>
         </w:rPr>
-        <w:t>&lt;</w:t>
-      </w:r>
-      <w:proofErr w:type="spellStart"/>
-      <w:r>
-        <w:rPr>
-          <w:b/>
-          <w:bCs/>
-          <w:sz w:val="32"/>
-          <w:szCs w:val="32"/>
-        </w:rPr>
-        <w:t>img</w:t>
-      </w:r>
-      <w:proofErr w:type="spellEnd"/>
-      <w:r>
-        <w:rPr>
-          <w:b/>
-          <w:bCs/>
-          <w:sz w:val="32"/>
-          <w:szCs w:val="32"/>
-        </w:rPr>
-        <w:t>&gt;</w:t>
+        <w:t>&lt;img&gt;</w:t>
       </w:r>
       <w:r>
         <w:rPr>
@@ -1252,25 +1054,14 @@
         </w:rPr>
         <w:t xml:space="preserve"> e em </w:t>
       </w:r>
-      <w:proofErr w:type="spellStart"/>
-      <w:r>
-        <w:rPr>
-          <w:b/>
-          <w:bCs/>
-          <w:sz w:val="32"/>
-          <w:szCs w:val="32"/>
-        </w:rPr>
-        <w:t>source</w:t>
-      </w:r>
-      <w:proofErr w:type="spellEnd"/>
-      <w:r>
-        <w:rPr>
-          <w:b/>
-          <w:bCs/>
-          <w:sz w:val="32"/>
-          <w:szCs w:val="32"/>
-        </w:rPr>
-        <w:t>-media</w:t>
+      <w:r>
+        <w:rPr>
+          <w:b/>
+          <w:bCs/>
+          <w:sz w:val="32"/>
+          <w:szCs w:val="32"/>
+        </w:rPr>
+        <w:t>source-media</w:t>
       </w:r>
       <w:r>
         <w:rPr>
@@ -1286,59 +1077,16 @@
           <w:sz w:val="32"/>
           <w:szCs w:val="32"/>
         </w:rPr>
-        <w:t>colocar o (</w:t>
-      </w:r>
-      <w:proofErr w:type="spellStart"/>
-      <w:r>
-        <w:rPr>
-          <w:sz w:val="32"/>
-          <w:szCs w:val="32"/>
-        </w:rPr>
-        <w:t>max-width</w:t>
-      </w:r>
-      <w:proofErr w:type="spellEnd"/>
-      <w:r>
-        <w:rPr>
-          <w:sz w:val="32"/>
-          <w:szCs w:val="32"/>
-        </w:rPr>
-        <w:t>:--</w:t>
-      </w:r>
-      <w:proofErr w:type="spellStart"/>
-      <w:r>
-        <w:rPr>
-          <w:sz w:val="32"/>
-          <w:szCs w:val="32"/>
-        </w:rPr>
-        <w:t>px</w:t>
-      </w:r>
-      <w:proofErr w:type="spellEnd"/>
-      <w:r>
-        <w:rPr>
-          <w:sz w:val="32"/>
-          <w:szCs w:val="32"/>
-        </w:rPr>
-        <w:t xml:space="preserve">), em </w:t>
-      </w:r>
-      <w:proofErr w:type="spellStart"/>
-      <w:r>
-        <w:rPr>
-          <w:b/>
-          <w:bCs/>
-          <w:sz w:val="32"/>
-          <w:szCs w:val="32"/>
-        </w:rPr>
-        <w:t>srset</w:t>
-      </w:r>
-      <w:proofErr w:type="spellEnd"/>
-      <w:r>
-        <w:rPr>
-          <w:b/>
-          <w:bCs/>
-          <w:sz w:val="32"/>
-          <w:szCs w:val="32"/>
-        </w:rPr>
-        <w:t>=</w:t>
+        <w:t xml:space="preserve">colocar o (max-width:--px), em </w:t>
+      </w:r>
+      <w:r>
+        <w:rPr>
+          <w:b/>
+          <w:bCs/>
+          <w:sz w:val="32"/>
+          <w:szCs w:val="32"/>
+        </w:rPr>
+        <w:t>srset=</w:t>
       </w:r>
       <w:r>
         <w:rPr>
@@ -1405,7 +1153,6 @@
         </w:rPr>
         <w:t xml:space="preserve"> Usando o </w:t>
       </w:r>
-      <w:proofErr w:type="spellStart"/>
       <w:r>
         <w:rPr>
           <w:b/>
@@ -1415,7 +1162,6 @@
         </w:rPr>
         <w:t>Display:box</w:t>
       </w:r>
-      <w:proofErr w:type="spellEnd"/>
       <w:r>
         <w:rPr>
           <w:sz w:val="32"/>
@@ -1423,81 +1169,245 @@
         </w:rPr>
         <w:t xml:space="preserve"> se transforma uma </w:t>
       </w:r>
-      <w:proofErr w:type="spellStart"/>
-      <w:r>
-        <w:rPr>
-          <w:b/>
-          <w:bCs/>
-          <w:sz w:val="32"/>
-          <w:szCs w:val="32"/>
-        </w:rPr>
-        <w:t>tag</w:t>
-      </w:r>
-      <w:proofErr w:type="spellEnd"/>
-      <w:r>
-        <w:rPr>
-          <w:b/>
-          <w:bCs/>
+      <w:r>
+        <w:rPr>
+          <w:b/>
+          <w:bCs/>
+          <w:sz w:val="32"/>
+          <w:szCs w:val="32"/>
+        </w:rPr>
+        <w:t>tag inline-level</w:t>
+      </w:r>
+      <w:r>
+        <w:rPr>
+          <w:sz w:val="32"/>
+          <w:szCs w:val="32"/>
+        </w:rPr>
+        <w:t xml:space="preserve"> para </w:t>
+      </w:r>
+      <w:r>
+        <w:rPr>
+          <w:b/>
+          <w:bCs/>
+          <w:sz w:val="32"/>
+          <w:szCs w:val="32"/>
+        </w:rPr>
+        <w:t>box-level</w:t>
+      </w:r>
+      <w:r>
+        <w:rPr>
+          <w:b/>
+          <w:bCs/>
+          <w:sz w:val="32"/>
+          <w:szCs w:val="32"/>
+        </w:rPr>
+        <w:t>.</w:t>
+      </w:r>
+    </w:p>
+    <w:p>
+      <w:pPr>
+        <w:spacing w:before="100" w:beforeAutospacing="1" w:after="0" w:line="240" w:lineRule="auto"/>
+        <w:jc w:val="both"/>
+        <w:rPr>
+          <w:b/>
+          <w:bCs/>
+          <w:sz w:val="32"/>
+          <w:szCs w:val="32"/>
+        </w:rPr>
+      </w:pPr>
+      <w:r>
+        <w:rPr>
+          <w:b/>
+          <w:bCs/>
+          <w:sz w:val="32"/>
+          <w:szCs w:val="32"/>
+        </w:rPr>
+        <w:t>-</w:t>
+      </w:r>
+      <w:r>
+        <w:rPr>
+          <w:b/>
+          <w:bCs/>
+          <w:i/>
+          <w:iCs/>
+          <w:sz w:val="32"/>
+          <w:szCs w:val="32"/>
+        </w:rPr>
+        <w:t>[CSS]</w:t>
+      </w:r>
+      <w:r>
+        <w:rPr>
+          <w:i/>
+          <w:iCs/>
           <w:sz w:val="32"/>
           <w:szCs w:val="32"/>
         </w:rPr>
         <w:t xml:space="preserve"> </w:t>
       </w:r>
-      <w:proofErr w:type="spellStart"/>
-      <w:r>
-        <w:rPr>
-          <w:b/>
-          <w:bCs/>
-          <w:sz w:val="32"/>
-          <w:szCs w:val="32"/>
-        </w:rPr>
-        <w:t>inline-level</w:t>
-      </w:r>
-      <w:proofErr w:type="spellEnd"/>
-      <w:r>
-        <w:rPr>
-          <w:sz w:val="32"/>
-          <w:szCs w:val="32"/>
-        </w:rPr>
-        <w:t xml:space="preserve"> para </w:t>
-      </w:r>
-      <w:r>
-        <w:rPr>
-          <w:b/>
-          <w:bCs/>
-          <w:sz w:val="32"/>
-          <w:szCs w:val="32"/>
-        </w:rPr>
-        <w:t>box-</w:t>
-      </w:r>
-      <w:proofErr w:type="spellStart"/>
-      <w:r>
-        <w:rPr>
-          <w:b/>
-          <w:bCs/>
-          <w:sz w:val="32"/>
-          <w:szCs w:val="32"/>
-        </w:rPr>
-        <w:t>level</w:t>
-      </w:r>
-      <w:proofErr w:type="spellEnd"/>
-      <w:r>
-        <w:rPr>
-          <w:b/>
-          <w:bCs/>
-          <w:sz w:val="32"/>
-          <w:szCs w:val="32"/>
-        </w:rPr>
-        <w:t>.</w:t>
-      </w:r>
-    </w:p>
-    <w:p>
-      <w:pPr>
-        <w:spacing w:before="100" w:beforeAutospacing="1" w:after="0" w:line="240" w:lineRule="auto"/>
-        <w:jc w:val="both"/>
-        <w:rPr>
-          <w:b/>
-          <w:bCs/>
+      <w:r>
+        <w:rPr>
+          <w:sz w:val="32"/>
+          <w:szCs w:val="32"/>
+        </w:rPr>
+        <w:t xml:space="preserve">Quando se usa a configuração </w:t>
+      </w:r>
+      <w:r>
+        <w:rPr>
+          <w:b/>
+          <w:bCs/>
+          <w:sz w:val="32"/>
+          <w:szCs w:val="32"/>
+        </w:rPr>
+        <w:t>main &gt; p</w:t>
+      </w:r>
+      <w:r>
+        <w:rPr>
+          <w:b/>
+          <w:bCs/>
+          <w:sz w:val="32"/>
+          <w:szCs w:val="32"/>
+        </w:rPr>
+        <w:t xml:space="preserve"> </w:t>
+      </w:r>
+      <w:r>
+        <w:rPr>
+          <w:sz w:val="32"/>
+          <w:szCs w:val="32"/>
+        </w:rPr>
+        <w:t xml:space="preserve"> se entende-se que o </w:t>
+      </w:r>
+      <w:r>
+        <w:rPr>
+          <w:b/>
+          <w:bCs/>
+          <w:sz w:val="32"/>
+          <w:szCs w:val="32"/>
+        </w:rPr>
+        <w:t>p</w:t>
+      </w:r>
+      <w:r>
+        <w:rPr>
+          <w:b/>
+          <w:bCs/>
+          <w:sz w:val="32"/>
+          <w:szCs w:val="32"/>
+        </w:rPr>
+        <w:t xml:space="preserve"> </w:t>
+      </w:r>
+      <w:r>
+        <w:rPr>
+          <w:sz w:val="32"/>
+          <w:szCs w:val="32"/>
+        </w:rPr>
+        <w:t xml:space="preserve">esta somente no elemento </w:t>
+      </w:r>
+      <w:r>
+        <w:rPr>
+          <w:b/>
+          <w:bCs/>
+          <w:sz w:val="32"/>
+          <w:szCs w:val="32"/>
+        </w:rPr>
+        <w:t>main</w:t>
+      </w:r>
+    </w:p>
+    <w:p>
+      <w:pPr>
+        <w:spacing w:before="100" w:beforeAutospacing="1" w:after="0" w:line="240" w:lineRule="auto"/>
+        <w:jc w:val="both"/>
+        <w:rPr>
+          <w:sz w:val="32"/>
+          <w:szCs w:val="32"/>
+        </w:rPr>
+      </w:pPr>
+      <w:r>
+        <w:rPr>
+          <w:sz w:val="32"/>
+          <w:szCs w:val="32"/>
+        </w:rPr>
+        <w:t xml:space="preserve">Porem quando se usa </w:t>
+      </w:r>
+      <w:r>
+        <w:rPr>
+          <w:b/>
+          <w:bCs/>
+          <w:sz w:val="32"/>
+          <w:szCs w:val="32"/>
+        </w:rPr>
+        <w:t>main p</w:t>
+      </w:r>
+      <w:r>
+        <w:rPr>
+          <w:b/>
+          <w:bCs/>
+          <w:sz w:val="32"/>
+          <w:szCs w:val="32"/>
+        </w:rPr>
+        <w:t xml:space="preserve"> </w:t>
+      </w:r>
+      <w:r>
+        <w:rPr>
+          <w:sz w:val="32"/>
+          <w:szCs w:val="32"/>
+        </w:rPr>
+        <w:t xml:space="preserve">entede-se que o </w:t>
+      </w:r>
+      <w:r>
+        <w:rPr>
+          <w:b/>
+          <w:bCs/>
+          <w:sz w:val="32"/>
+          <w:szCs w:val="32"/>
+        </w:rPr>
+        <w:t>p</w:t>
+      </w:r>
+      <w:r>
+        <w:rPr>
+          <w:b/>
+          <w:bCs/>
+          <w:sz w:val="32"/>
+          <w:szCs w:val="32"/>
+        </w:rPr>
+        <w:t xml:space="preserve"> </w:t>
+      </w:r>
+      <w:r>
+        <w:rPr>
+          <w:sz w:val="32"/>
+          <w:szCs w:val="32"/>
+        </w:rPr>
+        <w:t xml:space="preserve">esta em qualquer nível do </w:t>
+      </w:r>
+      <w:r>
+        <w:rPr>
+          <w:b/>
+          <w:bCs/>
+          <w:sz w:val="32"/>
+          <w:szCs w:val="32"/>
+        </w:rPr>
+        <w:t>main</w:t>
+      </w:r>
+      <w:r>
+        <w:rPr>
+          <w:b/>
+          <w:bCs/>
+          <w:sz w:val="32"/>
+          <w:szCs w:val="32"/>
+        </w:rPr>
+        <w:t xml:space="preserve"> </w:t>
+      </w:r>
+      <w:r>
+        <w:rPr>
+          <w:sz w:val="32"/>
+          <w:szCs w:val="32"/>
+        </w:rPr>
+        <w:t>e não especificando como o de cima.</w:t>
+      </w:r>
+    </w:p>
+    <w:p>
+      <w:pPr>
+        <w:spacing w:before="100" w:beforeAutospacing="1" w:after="0" w:line="240" w:lineRule="auto"/>
+        <w:jc w:val="both"/>
+        <w:rPr>
           <w:sz w:val="32"/>
           <w:szCs w:val="32"/>
         </w:rPr>
@@ -1536,290 +1446,8 @@
           <w:sz w:val="32"/>
           <w:szCs w:val="32"/>
         </w:rPr>
-        <w:t xml:space="preserve">Quando se usa a configuração </w:t>
-      </w:r>
-      <w:proofErr w:type="spellStart"/>
-      <w:r>
-        <w:rPr>
-          <w:b/>
-          <w:bCs/>
-          <w:sz w:val="32"/>
-          <w:szCs w:val="32"/>
-        </w:rPr>
-        <w:t>main</w:t>
-      </w:r>
-      <w:proofErr w:type="spellEnd"/>
-      <w:r>
-        <w:rPr>
-          <w:b/>
-          <w:bCs/>
-          <w:sz w:val="32"/>
-          <w:szCs w:val="32"/>
-        </w:rPr>
-        <w:t xml:space="preserve"> &gt; </w:t>
-      </w:r>
-      <w:proofErr w:type="gramStart"/>
-      <w:r>
-        <w:rPr>
-          <w:b/>
-          <w:bCs/>
-          <w:sz w:val="32"/>
-          <w:szCs w:val="32"/>
-        </w:rPr>
-        <w:t>p</w:t>
-      </w:r>
-      <w:r>
-        <w:rPr>
-          <w:b/>
-          <w:bCs/>
-          <w:sz w:val="32"/>
-          <w:szCs w:val="32"/>
-        </w:rPr>
-        <w:t xml:space="preserve"> </w:t>
-      </w:r>
-      <w:r>
-        <w:rPr>
-          <w:sz w:val="32"/>
-          <w:szCs w:val="32"/>
-        </w:rPr>
-        <w:t xml:space="preserve"> se</w:t>
-      </w:r>
-      <w:proofErr w:type="gramEnd"/>
-      <w:r>
-        <w:rPr>
-          <w:sz w:val="32"/>
-          <w:szCs w:val="32"/>
-        </w:rPr>
-        <w:t xml:space="preserve"> entende-se que o </w:t>
-      </w:r>
-      <w:r>
-        <w:rPr>
-          <w:b/>
-          <w:bCs/>
-          <w:sz w:val="32"/>
-          <w:szCs w:val="32"/>
-        </w:rPr>
-        <w:t>p</w:t>
-      </w:r>
-      <w:r>
-        <w:rPr>
-          <w:b/>
-          <w:bCs/>
-          <w:sz w:val="32"/>
-          <w:szCs w:val="32"/>
-        </w:rPr>
-        <w:t xml:space="preserve"> </w:t>
-      </w:r>
-      <w:r>
-        <w:rPr>
-          <w:sz w:val="32"/>
-          <w:szCs w:val="32"/>
-        </w:rPr>
-        <w:t xml:space="preserve">esta somente no elemento </w:t>
-      </w:r>
-      <w:proofErr w:type="spellStart"/>
-      <w:r>
-        <w:rPr>
-          <w:b/>
-          <w:bCs/>
-          <w:sz w:val="32"/>
-          <w:szCs w:val="32"/>
-        </w:rPr>
-        <w:t>main</w:t>
-      </w:r>
-      <w:proofErr w:type="spellEnd"/>
-    </w:p>
-    <w:p>
-      <w:pPr>
-        <w:spacing w:before="100" w:beforeAutospacing="1" w:after="0" w:line="240" w:lineRule="auto"/>
-        <w:jc w:val="both"/>
-        <w:rPr>
-          <w:sz w:val="32"/>
-          <w:szCs w:val="32"/>
-        </w:rPr>
-      </w:pPr>
-      <w:r>
-        <w:rPr>
-          <w:sz w:val="32"/>
-          <w:szCs w:val="32"/>
-        </w:rPr>
-        <w:t xml:space="preserve">Porem quando se usa </w:t>
-      </w:r>
-      <w:proofErr w:type="spellStart"/>
-      <w:r>
-        <w:rPr>
-          <w:b/>
-          <w:bCs/>
-          <w:sz w:val="32"/>
-          <w:szCs w:val="32"/>
-        </w:rPr>
-        <w:t>main</w:t>
-      </w:r>
-      <w:proofErr w:type="spellEnd"/>
-      <w:r>
-        <w:rPr>
-          <w:b/>
-          <w:bCs/>
-          <w:sz w:val="32"/>
-          <w:szCs w:val="32"/>
-        </w:rPr>
-        <w:t xml:space="preserve"> p</w:t>
-      </w:r>
-      <w:r>
-        <w:rPr>
-          <w:b/>
-          <w:bCs/>
-          <w:sz w:val="32"/>
-          <w:szCs w:val="32"/>
-        </w:rPr>
-        <w:t xml:space="preserve"> </w:t>
-      </w:r>
-      <w:proofErr w:type="spellStart"/>
-      <w:r>
-        <w:rPr>
-          <w:sz w:val="32"/>
-          <w:szCs w:val="32"/>
-        </w:rPr>
-        <w:t>entede-se</w:t>
-      </w:r>
-      <w:proofErr w:type="spellEnd"/>
-      <w:r>
-        <w:rPr>
-          <w:sz w:val="32"/>
-          <w:szCs w:val="32"/>
-        </w:rPr>
-        <w:t xml:space="preserve"> que o </w:t>
-      </w:r>
-      <w:r>
-        <w:rPr>
-          <w:b/>
-          <w:bCs/>
-          <w:sz w:val="32"/>
-          <w:szCs w:val="32"/>
-        </w:rPr>
-        <w:t>p</w:t>
-      </w:r>
-      <w:r>
-        <w:rPr>
-          <w:b/>
-          <w:bCs/>
-          <w:sz w:val="32"/>
-          <w:szCs w:val="32"/>
-        </w:rPr>
-        <w:t xml:space="preserve"> </w:t>
-      </w:r>
-      <w:proofErr w:type="spellStart"/>
-      <w:proofErr w:type="gramStart"/>
-      <w:r>
-        <w:rPr>
-          <w:sz w:val="32"/>
-          <w:szCs w:val="32"/>
-        </w:rPr>
-        <w:t>esta</w:t>
-      </w:r>
-      <w:proofErr w:type="spellEnd"/>
-      <w:proofErr w:type="gramEnd"/>
-      <w:r>
-        <w:rPr>
-          <w:sz w:val="32"/>
-          <w:szCs w:val="32"/>
-        </w:rPr>
-        <w:t xml:space="preserve"> em qualquer nível do </w:t>
-      </w:r>
-      <w:proofErr w:type="spellStart"/>
-      <w:r>
-        <w:rPr>
-          <w:b/>
-          <w:bCs/>
-          <w:sz w:val="32"/>
-          <w:szCs w:val="32"/>
-        </w:rPr>
-        <w:t>main</w:t>
-      </w:r>
-      <w:proofErr w:type="spellEnd"/>
-      <w:r>
-        <w:rPr>
-          <w:b/>
-          <w:bCs/>
-          <w:sz w:val="32"/>
-          <w:szCs w:val="32"/>
-        </w:rPr>
-        <w:t xml:space="preserve"> </w:t>
-      </w:r>
-      <w:r>
-        <w:rPr>
-          <w:sz w:val="32"/>
-          <w:szCs w:val="32"/>
-        </w:rPr>
-        <w:t>e não especificando como o de cima.</w:t>
-      </w:r>
-    </w:p>
-    <w:p>
-      <w:pPr>
-        <w:spacing w:before="100" w:beforeAutospacing="1" w:after="0" w:line="240" w:lineRule="auto"/>
-        <w:jc w:val="both"/>
-        <w:rPr>
-          <w:sz w:val="32"/>
-          <w:szCs w:val="32"/>
-        </w:rPr>
-      </w:pPr>
-      <w:r>
-        <w:rPr>
-          <w:b/>
-          <w:bCs/>
-          <w:sz w:val="32"/>
-          <w:szCs w:val="32"/>
-        </w:rPr>
-        <w:t>-</w:t>
-      </w:r>
-      <w:r>
-        <w:rPr>
-          <w:b/>
-          <w:bCs/>
-          <w:i/>
-          <w:iCs/>
-          <w:sz w:val="32"/>
-          <w:szCs w:val="32"/>
-        </w:rPr>
-        <w:t>[CSS</w:t>
-      </w:r>
-      <w:proofErr w:type="gramStart"/>
-      <w:r>
-        <w:rPr>
-          <w:b/>
-          <w:bCs/>
-          <w:i/>
-          <w:iCs/>
-          <w:sz w:val="32"/>
-          <w:szCs w:val="32"/>
-        </w:rPr>
-        <w:t>]</w:t>
-      </w:r>
-      <w:r>
-        <w:rPr>
-          <w:i/>
-          <w:iCs/>
-          <w:sz w:val="32"/>
-          <w:szCs w:val="32"/>
-        </w:rPr>
-        <w:t xml:space="preserve"> </w:t>
-      </w:r>
-      <w:r>
-        <w:rPr>
-          <w:sz w:val="32"/>
-          <w:szCs w:val="32"/>
-        </w:rPr>
-        <w:t>Use</w:t>
-      </w:r>
-      <w:proofErr w:type="gramEnd"/>
-      <w:r>
-        <w:rPr>
-          <w:sz w:val="32"/>
-          <w:szCs w:val="32"/>
-        </w:rPr>
-        <w:t xml:space="preserve"> o </w:t>
-      </w:r>
-      <w:proofErr w:type="spellStart"/>
+        <w:t xml:space="preserve">Use o </w:t>
+      </w:r>
       <w:r>
         <w:rPr>
           <w:b/>
@@ -1829,7 +1457,6 @@
         </w:rPr>
         <w:t>text-indent</w:t>
       </w:r>
-      <w:proofErr w:type="spellEnd"/>
       <w:r>
         <w:rPr>
           <w:sz w:val="32"/>
@@ -1879,19 +1506,7 @@
           <w:sz w:val="32"/>
           <w:szCs w:val="32"/>
         </w:rPr>
-        <w:t>[</w:t>
-      </w:r>
-      <w:proofErr w:type="gramStart"/>
-      <w:r>
-        <w:rPr>
-          <w:b/>
-          <w:bCs/>
-          <w:i/>
-          <w:iCs/>
-          <w:sz w:val="32"/>
-          <w:szCs w:val="32"/>
-        </w:rPr>
-        <w:t>CSS]</w:t>
+        <w:t>[CSS]</w:t>
       </w:r>
       <w:r>
         <w:rPr>
@@ -1907,31 +1522,68 @@
           <w:sz w:val="32"/>
           <w:szCs w:val="32"/>
         </w:rPr>
-        <w:t xml:space="preserve"> Use</w:t>
-      </w:r>
-      <w:proofErr w:type="gramEnd"/>
-      <w:r>
-        <w:rPr>
-          <w:sz w:val="32"/>
-          <w:szCs w:val="32"/>
-        </w:rPr>
-        <w:t xml:space="preserve"> o </w:t>
-      </w:r>
-      <w:proofErr w:type="spellStart"/>
-      <w:r>
-        <w:rPr>
-          <w:b/>
-          <w:bCs/>
-          <w:sz w:val="32"/>
-          <w:szCs w:val="32"/>
-        </w:rPr>
-        <w:t>text-height</w:t>
-      </w:r>
-      <w:proofErr w:type="spellEnd"/>
-      <w:r>
-        <w:rPr>
-          <w:b/>
-          <w:bCs/>
+        <w:t xml:space="preserve"> Use o </w:t>
+      </w:r>
+      <w:r>
+        <w:rPr>
+          <w:b/>
+          <w:bCs/>
+          <w:sz w:val="32"/>
+          <w:szCs w:val="32"/>
+        </w:rPr>
+        <w:t xml:space="preserve">text-height </w:t>
+      </w:r>
+      <w:r>
+        <w:rPr>
+          <w:sz w:val="32"/>
+          <w:szCs w:val="32"/>
+        </w:rPr>
+        <w:t xml:space="preserve">para calcular a altura de uma linha para outra. Ex: </w:t>
+      </w:r>
+      <w:r>
+        <w:rPr>
+          <w:b/>
+          <w:bCs/>
+          <w:color w:val="C00000"/>
+          <w:sz w:val="32"/>
+          <w:szCs w:val="32"/>
+        </w:rPr>
+        <w:t>text-heigth: 1em;</w:t>
+      </w:r>
+    </w:p>
+    <w:p>
+      <w:pPr>
+        <w:spacing w:before="100" w:beforeAutospacing="1" w:after="0" w:line="240" w:lineRule="auto"/>
+        <w:jc w:val="both"/>
+        <w:rPr>
+          <w:sz w:val="32"/>
+          <w:szCs w:val="32"/>
+        </w:rPr>
+      </w:pPr>
+      <w:r>
+        <w:rPr>
+          <w:b/>
+          <w:bCs/>
+          <w:sz w:val="32"/>
+          <w:szCs w:val="32"/>
+        </w:rPr>
+        <w:t>-</w:t>
+      </w:r>
+      <w:r>
+        <w:rPr>
+          <w:b/>
+          <w:bCs/>
+          <w:i/>
+          <w:iCs/>
+          <w:sz w:val="32"/>
+          <w:szCs w:val="32"/>
+        </w:rPr>
+        <w:t>[CSS]</w:t>
+      </w:r>
+      <w:r>
+        <w:rPr>
+          <w:i/>
+          <w:iCs/>
           <w:sz w:val="32"/>
           <w:szCs w:val="32"/>
         </w:rPr>
@@ -1942,45 +1594,55 @@
           <w:sz w:val="32"/>
           <w:szCs w:val="32"/>
         </w:rPr>
-        <w:t xml:space="preserve">para calcular a altura de uma linha para outra. </w:t>
-      </w:r>
-      <w:proofErr w:type="spellStart"/>
-      <w:r>
-        <w:rPr>
-          <w:sz w:val="32"/>
-          <w:szCs w:val="32"/>
-        </w:rPr>
-        <w:t>Ex</w:t>
-      </w:r>
-      <w:proofErr w:type="spellEnd"/>
-      <w:r>
-        <w:rPr>
-          <w:sz w:val="32"/>
-          <w:szCs w:val="32"/>
-        </w:rPr>
-        <w:t xml:space="preserve">: </w:t>
-      </w:r>
-      <w:proofErr w:type="spellStart"/>
-      <w:r>
-        <w:rPr>
-          <w:b/>
-          <w:bCs/>
-          <w:color w:val="C00000"/>
-          <w:sz w:val="32"/>
-          <w:szCs w:val="32"/>
-        </w:rPr>
-        <w:t>text-heigth</w:t>
-      </w:r>
-      <w:proofErr w:type="spellEnd"/>
-      <w:r>
-        <w:rPr>
-          <w:b/>
-          <w:bCs/>
-          <w:color w:val="C00000"/>
-          <w:sz w:val="32"/>
-          <w:szCs w:val="32"/>
-        </w:rPr>
-        <w:t>: 1em;</w:t>
+        <w:t xml:space="preserve">Use o </w:t>
+      </w:r>
+      <w:r>
+        <w:rPr>
+          <w:b/>
+          <w:bCs/>
+          <w:sz w:val="32"/>
+          <w:szCs w:val="32"/>
+        </w:rPr>
+        <w:t xml:space="preserve">list-style-position:inside </w:t>
+      </w:r>
+      <w:r>
+        <w:rPr>
+          <w:sz w:val="32"/>
+          <w:szCs w:val="32"/>
+        </w:rPr>
+        <w:t xml:space="preserve">para que as listas em </w:t>
+      </w:r>
+      <w:r>
+        <w:rPr>
+          <w:b/>
+          <w:bCs/>
+          <w:sz w:val="32"/>
+          <w:szCs w:val="32"/>
+        </w:rPr>
+        <w:t>&lt;UL&gt;</w:t>
+      </w:r>
+      <w:r>
+        <w:rPr>
+          <w:sz w:val="32"/>
+          <w:szCs w:val="32"/>
+        </w:rPr>
+        <w:t xml:space="preserve"> ou </w:t>
+      </w:r>
+      <w:r>
+        <w:rPr>
+          <w:b/>
+          <w:bCs/>
+          <w:sz w:val="32"/>
+          <w:szCs w:val="32"/>
+        </w:rPr>
+        <w:t>&lt;OL&gt;</w:t>
+      </w:r>
+      <w:r>
+        <w:rPr>
+          <w:sz w:val="32"/>
+          <w:szCs w:val="32"/>
+        </w:rPr>
+        <w:t xml:space="preserve"> fiquem dentro do box-line</w:t>
       </w:r>
     </w:p>
     <w:p>
@@ -2010,24 +1672,322 @@
           <w:sz w:val="32"/>
           <w:szCs w:val="32"/>
         </w:rPr>
-        <w:t>[CSS</w:t>
-      </w:r>
-      <w:proofErr w:type="gramStart"/>
-      <w:r>
-        <w:rPr>
-          <w:b/>
-          <w:bCs/>
-          <w:i/>
-          <w:iCs/>
-          <w:sz w:val="32"/>
-          <w:szCs w:val="32"/>
-        </w:rPr>
-        <w:t>]</w:t>
-      </w:r>
-      <w:r>
-        <w:rPr>
-          <w:i/>
-          <w:iCs/>
+        <w:t>[CSS]</w:t>
+      </w:r>
+      <w:r>
+        <w:rPr>
+          <w:sz w:val="32"/>
+          <w:szCs w:val="32"/>
+        </w:rPr>
+        <w:t xml:space="preserve"> Use o </w:t>
+      </w:r>
+      <w:r>
+        <w:rPr>
+          <w:b/>
+          <w:bCs/>
+          <w:sz w:val="32"/>
+          <w:szCs w:val="32"/>
+        </w:rPr>
+        <w:t xml:space="preserve">columns: </w:t>
+      </w:r>
+      <w:r>
+        <w:rPr>
+          <w:sz w:val="32"/>
+          <w:szCs w:val="32"/>
+        </w:rPr>
+        <w:t>para definir o úmero de colunas que deseja em um conteúdo. Essencial em listas, parágrafos e etc.</w:t>
+      </w:r>
+    </w:p>
+    <w:p>
+      <w:pPr>
+        <w:spacing w:before="100" w:beforeAutospacing="1" w:after="0" w:line="240" w:lineRule="auto"/>
+        <w:jc w:val="both"/>
+        <w:rPr>
+          <w:sz w:val="32"/>
+          <w:szCs w:val="32"/>
+        </w:rPr>
+      </w:pPr>
+      <w:r>
+        <w:rPr>
+          <w:b/>
+          <w:bCs/>
+          <w:sz w:val="32"/>
+          <w:szCs w:val="32"/>
+        </w:rPr>
+        <w:t>-</w:t>
+      </w:r>
+      <w:r>
+        <w:rPr>
+          <w:b/>
+          <w:bCs/>
+          <w:i/>
+          <w:iCs/>
+          <w:sz w:val="32"/>
+          <w:szCs w:val="32"/>
+        </w:rPr>
+        <w:t>[CSS]</w:t>
+      </w:r>
+      <w:r>
+        <w:rPr>
+          <w:sz w:val="32"/>
+          <w:szCs w:val="32"/>
+        </w:rPr>
+        <w:t xml:space="preserve"> Para colocar um icone personalizado em uma lista, use o código dele (somente números) com o elemento </w:t>
+      </w:r>
+      <w:r>
+        <w:rPr>
+          <w:b/>
+          <w:bCs/>
+          <w:sz w:val="32"/>
+          <w:szCs w:val="32"/>
+        </w:rPr>
+        <w:t>list-type-style</w:t>
+      </w:r>
+    </w:p>
+    <w:p>
+      <w:pPr>
+        <w:spacing w:before="100" w:beforeAutospacing="1" w:after="0" w:line="240" w:lineRule="auto"/>
+        <w:jc w:val="both"/>
+        <w:rPr>
+          <w:b/>
+          <w:bCs/>
+          <w:i/>
+          <w:iCs/>
+          <w:sz w:val="32"/>
+          <w:szCs w:val="32"/>
+        </w:rPr>
+      </w:pPr>
+      <w:r>
+        <w:rPr>
+          <w:sz w:val="32"/>
+          <w:szCs w:val="32"/>
+        </w:rPr>
+        <w:t xml:space="preserve">Ex: </w:t>
+      </w:r>
+      <w:r>
+        <w:rPr>
+          <w:b/>
+          <w:bCs/>
+          <w:i/>
+          <w:iCs/>
+          <w:sz w:val="32"/>
+          <w:szCs w:val="32"/>
+        </w:rPr>
+        <w:t>.exemplo {</w:t>
+      </w:r>
+    </w:p>
+    <w:p>
+      <w:pPr>
+        <w:spacing w:before="100" w:beforeAutospacing="1" w:after="0" w:line="240" w:lineRule="auto"/>
+        <w:jc w:val="both"/>
+        <w:rPr>
+          <w:b/>
+          <w:bCs/>
+          <w:i/>
+          <w:iCs/>
+          <w:sz w:val="32"/>
+          <w:szCs w:val="32"/>
+        </w:rPr>
+      </w:pPr>
+      <w:r>
+        <w:rPr>
+          <w:b/>
+          <w:bCs/>
+          <w:i/>
+          <w:iCs/>
+          <w:sz w:val="32"/>
+          <w:szCs w:val="32"/>
+        </w:rPr>
+        <w:t xml:space="preserve">               List-type-style: ‘\2714’</w:t>
+      </w:r>
+      <w:r>
+        <w:rPr>
+          <w:b/>
+          <w:bCs/>
+          <w:i/>
+          <w:iCs/>
+          <w:sz w:val="32"/>
+          <w:szCs w:val="32"/>
+        </w:rPr>
+        <w:t>;</w:t>
+      </w:r>
+    </w:p>
+    <w:p>
+      <w:pPr>
+        <w:spacing w:before="100" w:beforeAutospacing="1" w:after="0" w:line="240" w:lineRule="auto"/>
+        <w:jc w:val="both"/>
+        <w:rPr>
+          <w:sz w:val="32"/>
+          <w:szCs w:val="32"/>
+        </w:rPr>
+      </w:pPr>
+      <w:r>
+        <w:rPr>
+          <w:b/>
+          <w:bCs/>
+          <w:i/>
+          <w:iCs/>
+          <w:sz w:val="32"/>
+          <w:szCs w:val="32"/>
+        </w:rPr>
+        <w:t>}</w:t>
+      </w:r>
+    </w:p>
+    <w:p>
+      <w:pPr>
+        <w:spacing w:before="100" w:beforeAutospacing="1" w:after="0" w:line="240" w:lineRule="auto"/>
+        <w:jc w:val="both"/>
+        <w:rPr>
+          <w:sz w:val="32"/>
+          <w:szCs w:val="32"/>
+        </w:rPr>
+      </w:pPr>
+      <w:r>
+        <w:rPr>
+          <w:sz w:val="32"/>
+          <w:szCs w:val="32"/>
+        </w:rPr>
+        <w:t xml:space="preserve">Para colocar um espaço maior entre o icone e o texto, use o \00a0 após o código ou antes do </w:t>
+      </w:r>
+      <w:r>
+        <w:rPr>
+          <w:sz w:val="32"/>
+          <w:szCs w:val="32"/>
+        </w:rPr>
+        <w:t>código do icone.</w:t>
+      </w:r>
+    </w:p>
+    <w:p>
+      <w:pPr>
+        <w:spacing w:before="100" w:beforeAutospacing="1" w:after="0" w:line="240" w:lineRule="auto"/>
+        <w:jc w:val="both"/>
+        <w:rPr>
+          <w:b/>
+          <w:bCs/>
+          <w:i/>
+          <w:iCs/>
+          <w:sz w:val="32"/>
+          <w:szCs w:val="32"/>
+        </w:rPr>
+      </w:pPr>
+      <w:r>
+        <w:rPr>
+          <w:sz w:val="32"/>
+          <w:szCs w:val="32"/>
+        </w:rPr>
+        <w:t xml:space="preserve">Ex: </w:t>
+      </w:r>
+      <w:r>
+        <w:rPr>
+          <w:sz w:val="32"/>
+          <w:szCs w:val="32"/>
+        </w:rPr>
+        <w:t xml:space="preserve">  </w:t>
+      </w:r>
+      <w:r>
+        <w:rPr>
+          <w:b/>
+          <w:bCs/>
+          <w:i/>
+          <w:iCs/>
+          <w:sz w:val="32"/>
+          <w:szCs w:val="32"/>
+        </w:rPr>
+        <w:t>.exemplo {</w:t>
+      </w:r>
+    </w:p>
+    <w:p>
+      <w:pPr>
+        <w:spacing w:before="100" w:beforeAutospacing="1" w:after="0" w:line="240" w:lineRule="auto"/>
+        <w:jc w:val="both"/>
+        <w:rPr>
+          <w:b/>
+          <w:bCs/>
+          <w:i/>
+          <w:iCs/>
+          <w:sz w:val="32"/>
+          <w:szCs w:val="32"/>
+        </w:rPr>
+      </w:pPr>
+      <w:r>
+        <w:rPr>
+          <w:b/>
+          <w:bCs/>
+          <w:i/>
+          <w:iCs/>
+          <w:sz w:val="32"/>
+          <w:szCs w:val="32"/>
+        </w:rPr>
+        <w:t xml:space="preserve">               List-type-style: ‘\2714</w:t>
+      </w:r>
+      <w:r>
+        <w:rPr>
+          <w:b/>
+          <w:bCs/>
+          <w:i/>
+          <w:iCs/>
+          <w:sz w:val="32"/>
+          <w:szCs w:val="32"/>
+        </w:rPr>
+        <w:t>\00a0’;</w:t>
+      </w:r>
+    </w:p>
+    <w:p>
+      <w:pPr>
+        <w:spacing w:before="100" w:beforeAutospacing="1" w:after="0" w:line="240" w:lineRule="auto"/>
+        <w:jc w:val="both"/>
+        <w:rPr>
+          <w:b/>
+          <w:bCs/>
+          <w:i/>
+          <w:iCs/>
+          <w:sz w:val="32"/>
+          <w:szCs w:val="32"/>
+        </w:rPr>
+      </w:pPr>
+      <w:r>
+        <w:rPr>
+          <w:b/>
+          <w:bCs/>
+          <w:i/>
+          <w:iCs/>
+          <w:sz w:val="32"/>
+          <w:szCs w:val="32"/>
+        </w:rPr>
+        <w:t>}</w:t>
+      </w:r>
+    </w:p>
+    <w:p>
+      <w:pPr>
+        <w:spacing w:before="100" w:beforeAutospacing="1" w:after="0" w:line="240" w:lineRule="auto"/>
+        <w:jc w:val="both"/>
+        <w:rPr>
+          <w:sz w:val="32"/>
+          <w:szCs w:val="32"/>
+        </w:rPr>
+      </w:pPr>
+      <w:r>
+        <w:rPr>
+          <w:b/>
+          <w:bCs/>
+          <w:sz w:val="32"/>
+          <w:szCs w:val="32"/>
+        </w:rPr>
+        <w:t>-</w:t>
+      </w:r>
+      <w:r>
+        <w:rPr>
+          <w:b/>
+          <w:bCs/>
+          <w:i/>
+          <w:iCs/>
+          <w:sz w:val="32"/>
+          <w:szCs w:val="32"/>
+        </w:rPr>
+        <w:t>[CSS]</w:t>
+      </w:r>
+      <w:r>
+        <w:rPr>
           <w:sz w:val="32"/>
           <w:szCs w:val="32"/>
         </w:rPr>
@@ -2038,645 +1998,6 @@
           <w:sz w:val="32"/>
           <w:szCs w:val="32"/>
         </w:rPr>
-        <w:t>Use</w:t>
-      </w:r>
-      <w:proofErr w:type="gramEnd"/>
-      <w:r>
-        <w:rPr>
-          <w:sz w:val="32"/>
-          <w:szCs w:val="32"/>
-        </w:rPr>
-        <w:t xml:space="preserve"> o </w:t>
-      </w:r>
-      <w:proofErr w:type="spellStart"/>
-      <w:r>
-        <w:rPr>
-          <w:b/>
-          <w:bCs/>
-          <w:sz w:val="32"/>
-          <w:szCs w:val="32"/>
-        </w:rPr>
-        <w:t>list-style-position:inside</w:t>
-      </w:r>
-      <w:proofErr w:type="spellEnd"/>
-      <w:r>
-        <w:rPr>
-          <w:b/>
-          <w:bCs/>
-          <w:sz w:val="32"/>
-          <w:szCs w:val="32"/>
-        </w:rPr>
-        <w:t xml:space="preserve"> </w:t>
-      </w:r>
-      <w:r>
-        <w:rPr>
-          <w:sz w:val="32"/>
-          <w:szCs w:val="32"/>
-        </w:rPr>
-        <w:t xml:space="preserve">para que as listas em </w:t>
-      </w:r>
-      <w:r>
-        <w:rPr>
-          <w:b/>
-          <w:bCs/>
-          <w:sz w:val="32"/>
-          <w:szCs w:val="32"/>
-        </w:rPr>
-        <w:t>&lt;UL&gt;</w:t>
-      </w:r>
-      <w:r>
-        <w:rPr>
-          <w:sz w:val="32"/>
-          <w:szCs w:val="32"/>
-        </w:rPr>
-        <w:t xml:space="preserve"> ou </w:t>
-      </w:r>
-      <w:r>
-        <w:rPr>
-          <w:b/>
-          <w:bCs/>
-          <w:sz w:val="32"/>
-          <w:szCs w:val="32"/>
-        </w:rPr>
-        <w:t>&lt;OL&gt;</w:t>
-      </w:r>
-      <w:r>
-        <w:rPr>
-          <w:sz w:val="32"/>
-          <w:szCs w:val="32"/>
-        </w:rPr>
-        <w:t xml:space="preserve"> fiquem dentro do box-</w:t>
-      </w:r>
-      <w:proofErr w:type="spellStart"/>
-      <w:r>
-        <w:rPr>
-          <w:sz w:val="32"/>
-          <w:szCs w:val="32"/>
-        </w:rPr>
-        <w:t>line</w:t>
-      </w:r>
-      <w:proofErr w:type="spellEnd"/>
-    </w:p>
-    <w:p>
-      <w:pPr>
-        <w:spacing w:before="100" w:beforeAutospacing="1" w:after="0" w:line="240" w:lineRule="auto"/>
-        <w:jc w:val="both"/>
-        <w:rPr>
-          <w:sz w:val="32"/>
-          <w:szCs w:val="32"/>
-        </w:rPr>
-      </w:pPr>
-      <w:r>
-        <w:rPr>
-          <w:b/>
-          <w:bCs/>
-          <w:sz w:val="32"/>
-          <w:szCs w:val="32"/>
-        </w:rPr>
-        <w:t>-</w:t>
-      </w:r>
-      <w:r>
-        <w:rPr>
-          <w:b/>
-          <w:bCs/>
-          <w:i/>
-          <w:iCs/>
-          <w:sz w:val="32"/>
-          <w:szCs w:val="32"/>
-        </w:rPr>
-        <w:t>[CSS</w:t>
-      </w:r>
-      <w:proofErr w:type="gramStart"/>
-      <w:r>
-        <w:rPr>
-          <w:b/>
-          <w:bCs/>
-          <w:i/>
-          <w:iCs/>
-          <w:sz w:val="32"/>
-          <w:szCs w:val="32"/>
-        </w:rPr>
-        <w:t>]</w:t>
-      </w:r>
-      <w:r>
-        <w:rPr>
-          <w:sz w:val="32"/>
-          <w:szCs w:val="32"/>
-        </w:rPr>
-        <w:t xml:space="preserve"> </w:t>
-      </w:r>
-      <w:r>
-        <w:rPr>
-          <w:sz w:val="32"/>
-          <w:szCs w:val="32"/>
-        </w:rPr>
-        <w:t>Use</w:t>
-      </w:r>
-      <w:proofErr w:type="gramEnd"/>
-      <w:r>
-        <w:rPr>
-          <w:sz w:val="32"/>
-          <w:szCs w:val="32"/>
-        </w:rPr>
-        <w:t xml:space="preserve"> o </w:t>
-      </w:r>
-      <w:proofErr w:type="spellStart"/>
-      <w:r>
-        <w:rPr>
-          <w:b/>
-          <w:bCs/>
-          <w:sz w:val="32"/>
-          <w:szCs w:val="32"/>
-        </w:rPr>
-        <w:t>columns</w:t>
-      </w:r>
-      <w:proofErr w:type="spellEnd"/>
-      <w:r>
-        <w:rPr>
-          <w:b/>
-          <w:bCs/>
-          <w:sz w:val="32"/>
-          <w:szCs w:val="32"/>
-        </w:rPr>
-        <w:t xml:space="preserve">: </w:t>
-      </w:r>
-      <w:r>
-        <w:rPr>
-          <w:sz w:val="32"/>
-          <w:szCs w:val="32"/>
-        </w:rPr>
-        <w:t>para definir o úmero de colunas que deseja em um conteúdo. Essencial em listas, parágrafos e etc.</w:t>
-      </w:r>
-    </w:p>
-    <w:p>
-      <w:pPr>
-        <w:spacing w:before="100" w:beforeAutospacing="1" w:after="0" w:line="240" w:lineRule="auto"/>
-        <w:jc w:val="both"/>
-        <w:rPr>
-          <w:sz w:val="32"/>
-          <w:szCs w:val="32"/>
-        </w:rPr>
-      </w:pPr>
-      <w:r>
-        <w:rPr>
-          <w:b/>
-          <w:bCs/>
-          <w:sz w:val="32"/>
-          <w:szCs w:val="32"/>
-        </w:rPr>
-        <w:t>-</w:t>
-      </w:r>
-      <w:r>
-        <w:rPr>
-          <w:b/>
-          <w:bCs/>
-          <w:i/>
-          <w:iCs/>
-          <w:sz w:val="32"/>
-          <w:szCs w:val="32"/>
-        </w:rPr>
-        <w:t>[CSS</w:t>
-      </w:r>
-      <w:proofErr w:type="gramStart"/>
-      <w:r>
-        <w:rPr>
-          <w:b/>
-          <w:bCs/>
-          <w:i/>
-          <w:iCs/>
-          <w:sz w:val="32"/>
-          <w:szCs w:val="32"/>
-        </w:rPr>
-        <w:t>]</w:t>
-      </w:r>
-      <w:r>
-        <w:rPr>
-          <w:sz w:val="32"/>
-          <w:szCs w:val="32"/>
-        </w:rPr>
-        <w:t xml:space="preserve"> </w:t>
-      </w:r>
-      <w:r>
-        <w:rPr>
-          <w:sz w:val="32"/>
-          <w:szCs w:val="32"/>
-        </w:rPr>
-        <w:t>Para</w:t>
-      </w:r>
-      <w:proofErr w:type="gramEnd"/>
-      <w:r>
-        <w:rPr>
-          <w:sz w:val="32"/>
-          <w:szCs w:val="32"/>
-        </w:rPr>
-        <w:t xml:space="preserve"> colocar um </w:t>
-      </w:r>
-      <w:proofErr w:type="spellStart"/>
-      <w:r>
-        <w:rPr>
-          <w:sz w:val="32"/>
-          <w:szCs w:val="32"/>
-        </w:rPr>
-        <w:t>icone</w:t>
-      </w:r>
-      <w:proofErr w:type="spellEnd"/>
-      <w:r>
-        <w:rPr>
-          <w:sz w:val="32"/>
-          <w:szCs w:val="32"/>
-        </w:rPr>
-        <w:t xml:space="preserve"> personalizado em uma lista, use o código dele (somente números) com o elemento </w:t>
-      </w:r>
-      <w:proofErr w:type="spellStart"/>
-      <w:r>
-        <w:rPr>
-          <w:b/>
-          <w:bCs/>
-          <w:sz w:val="32"/>
-          <w:szCs w:val="32"/>
-        </w:rPr>
-        <w:t>list-type-style</w:t>
-      </w:r>
-      <w:proofErr w:type="spellEnd"/>
-    </w:p>
-    <w:p>
-      <w:pPr>
-        <w:spacing w:before="100" w:beforeAutospacing="1" w:after="0" w:line="240" w:lineRule="auto"/>
-        <w:jc w:val="both"/>
-        <w:rPr>
-          <w:b/>
-          <w:bCs/>
-          <w:i/>
-          <w:iCs/>
-          <w:sz w:val="32"/>
-          <w:szCs w:val="32"/>
-        </w:rPr>
-      </w:pPr>
-      <w:proofErr w:type="spellStart"/>
-      <w:r>
-        <w:rPr>
-          <w:sz w:val="32"/>
-          <w:szCs w:val="32"/>
-        </w:rPr>
-        <w:t>Ex</w:t>
-      </w:r>
-      <w:proofErr w:type="spellEnd"/>
-      <w:proofErr w:type="gramStart"/>
-      <w:r>
-        <w:rPr>
-          <w:sz w:val="32"/>
-          <w:szCs w:val="32"/>
-        </w:rPr>
-        <w:t xml:space="preserve">: </w:t>
-      </w:r>
-      <w:r>
-        <w:rPr>
-          <w:b/>
-          <w:bCs/>
-          <w:i/>
-          <w:iCs/>
-          <w:sz w:val="32"/>
-          <w:szCs w:val="32"/>
-        </w:rPr>
-        <w:t>.exemplo</w:t>
-      </w:r>
-      <w:proofErr w:type="gramEnd"/>
-      <w:r>
-        <w:rPr>
-          <w:b/>
-          <w:bCs/>
-          <w:i/>
-          <w:iCs/>
-          <w:sz w:val="32"/>
-          <w:szCs w:val="32"/>
-        </w:rPr>
-        <w:t xml:space="preserve"> {</w:t>
-      </w:r>
-    </w:p>
-    <w:p>
-      <w:pPr>
-        <w:spacing w:before="100" w:beforeAutospacing="1" w:after="0" w:line="240" w:lineRule="auto"/>
-        <w:jc w:val="both"/>
-        <w:rPr>
-          <w:b/>
-          <w:bCs/>
-          <w:i/>
-          <w:iCs/>
-          <w:sz w:val="32"/>
-          <w:szCs w:val="32"/>
-        </w:rPr>
-      </w:pPr>
-      <w:r>
-        <w:rPr>
-          <w:b/>
-          <w:bCs/>
-          <w:i/>
-          <w:iCs/>
-          <w:sz w:val="32"/>
-          <w:szCs w:val="32"/>
-        </w:rPr>
-        <w:t xml:space="preserve">               </w:t>
-      </w:r>
-      <w:proofErr w:type="spellStart"/>
-      <w:r>
-        <w:rPr>
-          <w:b/>
-          <w:bCs/>
-          <w:i/>
-          <w:iCs/>
-          <w:sz w:val="32"/>
-          <w:szCs w:val="32"/>
-        </w:rPr>
-        <w:t>List-type-style</w:t>
-      </w:r>
-      <w:proofErr w:type="spellEnd"/>
-      <w:r>
-        <w:rPr>
-          <w:b/>
-          <w:bCs/>
-          <w:i/>
-          <w:iCs/>
-          <w:sz w:val="32"/>
-          <w:szCs w:val="32"/>
-        </w:rPr>
-        <w:t>: ‘\2714’</w:t>
-      </w:r>
-      <w:r>
-        <w:rPr>
-          <w:b/>
-          <w:bCs/>
-          <w:i/>
-          <w:iCs/>
-          <w:sz w:val="32"/>
-          <w:szCs w:val="32"/>
-        </w:rPr>
-        <w:t>;</w:t>
-      </w:r>
-    </w:p>
-    <w:p>
-      <w:pPr>
-        <w:spacing w:before="100" w:beforeAutospacing="1" w:after="0" w:line="240" w:lineRule="auto"/>
-        <w:jc w:val="both"/>
-        <w:rPr>
-          <w:sz w:val="32"/>
-          <w:szCs w:val="32"/>
-        </w:rPr>
-      </w:pPr>
-      <w:r>
-        <w:rPr>
-          <w:b/>
-          <w:bCs/>
-          <w:i/>
-          <w:iCs/>
-          <w:sz w:val="32"/>
-          <w:szCs w:val="32"/>
-        </w:rPr>
-        <w:t>}</w:t>
-      </w:r>
-    </w:p>
-    <w:p>
-      <w:pPr>
-        <w:spacing w:before="100" w:beforeAutospacing="1" w:after="0" w:line="240" w:lineRule="auto"/>
-        <w:jc w:val="both"/>
-        <w:rPr>
-          <w:sz w:val="32"/>
-          <w:szCs w:val="32"/>
-        </w:rPr>
-      </w:pPr>
-      <w:r>
-        <w:rPr>
-          <w:sz w:val="32"/>
-          <w:szCs w:val="32"/>
-        </w:rPr>
-        <w:t xml:space="preserve">Para colocar um espaço maior entre o </w:t>
-      </w:r>
-      <w:proofErr w:type="spellStart"/>
-      <w:r>
-        <w:rPr>
-          <w:sz w:val="32"/>
-          <w:szCs w:val="32"/>
-        </w:rPr>
-        <w:t>icone</w:t>
-      </w:r>
-      <w:proofErr w:type="spellEnd"/>
-      <w:r>
-        <w:rPr>
-          <w:sz w:val="32"/>
-          <w:szCs w:val="32"/>
-        </w:rPr>
-        <w:t xml:space="preserve"> e o texto, use o \00a0 após o código ou antes do </w:t>
-      </w:r>
-      <w:r>
-        <w:rPr>
-          <w:sz w:val="32"/>
-          <w:szCs w:val="32"/>
-        </w:rPr>
-        <w:t xml:space="preserve">código do </w:t>
-      </w:r>
-      <w:proofErr w:type="spellStart"/>
-      <w:r>
-        <w:rPr>
-          <w:sz w:val="32"/>
-          <w:szCs w:val="32"/>
-        </w:rPr>
-        <w:t>icone</w:t>
-      </w:r>
-      <w:proofErr w:type="spellEnd"/>
-      <w:r>
-        <w:rPr>
-          <w:sz w:val="32"/>
-          <w:szCs w:val="32"/>
-        </w:rPr>
-        <w:t>.</w:t>
-      </w:r>
-    </w:p>
-    <w:p>
-      <w:pPr>
-        <w:spacing w:before="100" w:beforeAutospacing="1" w:after="0" w:line="240" w:lineRule="auto"/>
-        <w:jc w:val="both"/>
-        <w:rPr>
-          <w:b/>
-          <w:bCs/>
-          <w:i/>
-          <w:iCs/>
-          <w:sz w:val="32"/>
-          <w:szCs w:val="32"/>
-        </w:rPr>
-      </w:pPr>
-      <w:proofErr w:type="spellStart"/>
-      <w:r>
-        <w:rPr>
-          <w:sz w:val="32"/>
-          <w:szCs w:val="32"/>
-        </w:rPr>
-        <w:t>Ex</w:t>
-      </w:r>
-      <w:proofErr w:type="spellEnd"/>
-      <w:r>
-        <w:rPr>
-          <w:sz w:val="32"/>
-          <w:szCs w:val="32"/>
-        </w:rPr>
-        <w:t xml:space="preserve">: </w:t>
-      </w:r>
-      <w:proofErr w:type="gramStart"/>
-      <w:r>
-        <w:rPr>
-          <w:sz w:val="32"/>
-          <w:szCs w:val="32"/>
-        </w:rPr>
-        <w:t xml:space="preserve">  </w:t>
-      </w:r>
-      <w:r>
-        <w:rPr>
-          <w:b/>
-          <w:bCs/>
-          <w:i/>
-          <w:iCs/>
-          <w:sz w:val="32"/>
-          <w:szCs w:val="32"/>
-        </w:rPr>
-        <w:t>.exemplo</w:t>
-      </w:r>
-      <w:proofErr w:type="gramEnd"/>
-      <w:r>
-        <w:rPr>
-          <w:b/>
-          <w:bCs/>
-          <w:i/>
-          <w:iCs/>
-          <w:sz w:val="32"/>
-          <w:szCs w:val="32"/>
-        </w:rPr>
-        <w:t xml:space="preserve"> {</w:t>
-      </w:r>
-    </w:p>
-    <w:p>
-      <w:pPr>
-        <w:spacing w:before="100" w:beforeAutospacing="1" w:after="0" w:line="240" w:lineRule="auto"/>
-        <w:jc w:val="both"/>
-        <w:rPr>
-          <w:b/>
-          <w:bCs/>
-          <w:i/>
-          <w:iCs/>
-          <w:sz w:val="32"/>
-          <w:szCs w:val="32"/>
-        </w:rPr>
-      </w:pPr>
-      <w:r>
-        <w:rPr>
-          <w:b/>
-          <w:bCs/>
-          <w:i/>
-          <w:iCs/>
-          <w:sz w:val="32"/>
-          <w:szCs w:val="32"/>
-        </w:rPr>
-        <w:t xml:space="preserve">               </w:t>
-      </w:r>
-      <w:proofErr w:type="spellStart"/>
-      <w:r>
-        <w:rPr>
-          <w:b/>
-          <w:bCs/>
-          <w:i/>
-          <w:iCs/>
-          <w:sz w:val="32"/>
-          <w:szCs w:val="32"/>
-        </w:rPr>
-        <w:t>List-type-style</w:t>
-      </w:r>
-      <w:proofErr w:type="spellEnd"/>
-      <w:r>
-        <w:rPr>
-          <w:b/>
-          <w:bCs/>
-          <w:i/>
-          <w:iCs/>
-          <w:sz w:val="32"/>
-          <w:szCs w:val="32"/>
-        </w:rPr>
-        <w:t>: ‘\2714</w:t>
-      </w:r>
-      <w:r>
-        <w:rPr>
-          <w:b/>
-          <w:bCs/>
-          <w:i/>
-          <w:iCs/>
-          <w:sz w:val="32"/>
-          <w:szCs w:val="32"/>
-        </w:rPr>
-        <w:t>\00a0’;</w:t>
-      </w:r>
-    </w:p>
-    <w:p>
-      <w:pPr>
-        <w:spacing w:before="100" w:beforeAutospacing="1" w:after="0" w:line="240" w:lineRule="auto"/>
-        <w:jc w:val="both"/>
-        <w:rPr>
-          <w:b/>
-          <w:bCs/>
-          <w:i/>
-          <w:iCs/>
-          <w:sz w:val="32"/>
-          <w:szCs w:val="32"/>
-        </w:rPr>
-      </w:pPr>
-      <w:r>
-        <w:rPr>
-          <w:b/>
-          <w:bCs/>
-          <w:i/>
-          <w:iCs/>
-          <w:sz w:val="32"/>
-          <w:szCs w:val="32"/>
-        </w:rPr>
-        <w:t>}</w:t>
-      </w:r>
-    </w:p>
-    <w:p>
-      <w:pPr>
-        <w:spacing w:before="100" w:beforeAutospacing="1" w:after="0" w:line="240" w:lineRule="auto"/>
-        <w:jc w:val="both"/>
-        <w:rPr>
-          <w:sz w:val="32"/>
-          <w:szCs w:val="32"/>
-        </w:rPr>
-      </w:pPr>
-      <w:r>
-        <w:rPr>
-          <w:b/>
-          <w:bCs/>
-          <w:sz w:val="32"/>
-          <w:szCs w:val="32"/>
-        </w:rPr>
-        <w:t>-</w:t>
-      </w:r>
-      <w:r>
-        <w:rPr>
-          <w:b/>
-          <w:bCs/>
-          <w:i/>
-          <w:iCs/>
-          <w:sz w:val="32"/>
-          <w:szCs w:val="32"/>
-        </w:rPr>
-        <w:t>[CSS]</w:t>
-      </w:r>
-      <w:r>
-        <w:rPr>
-          <w:sz w:val="32"/>
-          <w:szCs w:val="32"/>
-        </w:rPr>
-        <w:t xml:space="preserve"> </w:t>
-      </w:r>
-      <w:r>
-        <w:rPr>
-          <w:sz w:val="32"/>
-          <w:szCs w:val="32"/>
-        </w:rPr>
         <w:t xml:space="preserve">é possível usar o </w:t>
       </w:r>
       <w:r>
@@ -2709,94 +2030,48 @@
           <w:szCs w:val="32"/>
         </w:rPr>
       </w:pPr>
-      <w:proofErr w:type="spellStart"/>
-      <w:r>
-        <w:rPr>
-          <w:sz w:val="32"/>
-          <w:szCs w:val="32"/>
-        </w:rPr>
-        <w:t>Ex</w:t>
-      </w:r>
-      <w:proofErr w:type="spellEnd"/>
-      <w:proofErr w:type="gramStart"/>
-      <w:r>
-        <w:rPr>
-          <w:sz w:val="32"/>
-          <w:szCs w:val="32"/>
-        </w:rPr>
-        <w:t xml:space="preserve">: </w:t>
-      </w:r>
-      <w:r>
-        <w:rPr>
-          <w:b/>
-          <w:bCs/>
-          <w:i/>
-          <w:iCs/>
-          <w:sz w:val="32"/>
-          <w:szCs w:val="32"/>
-        </w:rPr>
-        <w:t>.exemplo</w:t>
-      </w:r>
-      <w:proofErr w:type="gramEnd"/>
-      <w:r>
-        <w:rPr>
-          <w:b/>
-          <w:bCs/>
-          <w:i/>
-          <w:iCs/>
-          <w:sz w:val="32"/>
-          <w:szCs w:val="32"/>
-        </w:rPr>
-        <w:t xml:space="preserve"> {</w:t>
-      </w:r>
-    </w:p>
-    <w:p>
-      <w:pPr>
-        <w:spacing w:before="100" w:beforeAutospacing="1" w:after="0" w:line="240" w:lineRule="auto"/>
-        <w:jc w:val="both"/>
-        <w:rPr>
-          <w:b/>
-          <w:bCs/>
-          <w:i/>
-          <w:iCs/>
-          <w:sz w:val="32"/>
-          <w:szCs w:val="32"/>
-        </w:rPr>
-      </w:pPr>
-      <w:r>
-        <w:rPr>
-          <w:b/>
-          <w:bCs/>
-          <w:i/>
-          <w:iCs/>
-          <w:sz w:val="32"/>
-          <w:szCs w:val="32"/>
-        </w:rPr>
-        <w:t xml:space="preserve">             </w:t>
-      </w:r>
-      <w:proofErr w:type="spellStart"/>
-      <w:r>
-        <w:rPr>
-          <w:b/>
-          <w:bCs/>
-          <w:i/>
-          <w:iCs/>
-          <w:sz w:val="32"/>
-          <w:szCs w:val="32"/>
-        </w:rPr>
-        <w:t>Margin</w:t>
-      </w:r>
-      <w:proofErr w:type="spellEnd"/>
-      <w:r>
-        <w:rPr>
-          <w:b/>
-          <w:bCs/>
-          <w:i/>
-          <w:iCs/>
-          <w:sz w:val="32"/>
-          <w:szCs w:val="32"/>
-        </w:rPr>
-        <w:t>: -10px -10px;</w:t>
+      <w:r>
+        <w:rPr>
+          <w:sz w:val="32"/>
+          <w:szCs w:val="32"/>
+        </w:rPr>
+        <w:t xml:space="preserve">Ex: </w:t>
+      </w:r>
+      <w:r>
+        <w:rPr>
+          <w:b/>
+          <w:bCs/>
+          <w:i/>
+          <w:iCs/>
+          <w:sz w:val="32"/>
+          <w:szCs w:val="32"/>
+        </w:rPr>
+        <w:t>.exemplo {</w:t>
+      </w:r>
+    </w:p>
+    <w:p>
+      <w:pPr>
+        <w:spacing w:before="100" w:beforeAutospacing="1" w:after="0" w:line="240" w:lineRule="auto"/>
+        <w:jc w:val="both"/>
+        <w:rPr>
+          <w:b/>
+          <w:bCs/>
+          <w:i/>
+          <w:iCs/>
+          <w:sz w:val="32"/>
+          <w:szCs w:val="32"/>
+        </w:rPr>
+      </w:pPr>
+      <w:r>
+        <w:rPr>
+          <w:b/>
+          <w:bCs/>
+          <w:i/>
+          <w:iCs/>
+          <w:sz w:val="32"/>
+          <w:szCs w:val="32"/>
+        </w:rPr>
+        <w:t xml:space="preserve">             Margin: -10px -10px;</w:t>
       </w:r>
     </w:p>
     <w:p>

</xml_diff>